<commit_message>
fix lần cuối :))
</commit_message>
<xml_diff>
--- a/sdd/inte 1.docx
+++ b/sdd/inte 1.docx
@@ -2063,10 +2063,10 @@
           <w:noProof/>
         </w:rPr>
         <w:drawing>
-          <wp:inline distT="0" distB="0" distL="0" distR="0" wp14:anchorId="4DC7C885" wp14:editId="4847399F">
-            <wp:extent cx="3301611" cy="4276725"/>
-            <wp:effectExtent l="0" t="0" r="0" b="0"/>
-            <wp:docPr id="2" name="Picture 2" descr="Graphical user interface, application&#10;&#10;Description automatically generated"/>
+          <wp:inline distT="0" distB="0" distL="0" distR="0" wp14:anchorId="3174642E" wp14:editId="68AFBCEB">
+            <wp:extent cx="4362450" cy="4530237"/>
+            <wp:effectExtent l="0" t="0" r="0" b="3810"/>
+            <wp:docPr id="3" name="Picture 3"/>
             <wp:cNvGraphicFramePr>
               <a:graphicFrameLocks xmlns:a="http://schemas.openxmlformats.org/drawingml/2006/main" noChangeAspect="1"/>
             </wp:cNvGraphicFramePr>
@@ -2074,7 +2074,7 @@
               <a:graphicData uri="http://schemas.openxmlformats.org/drawingml/2006/picture">
                 <pic:pic xmlns:pic="http://schemas.openxmlformats.org/drawingml/2006/picture">
                   <pic:nvPicPr>
-                    <pic:cNvPr id="2" name="Picture 2" descr="Graphical user interface, application&#10;&#10;Description automatically generated"/>
+                    <pic:cNvPr id="0" name="Picture 1"/>
                     <pic:cNvPicPr>
                       <a:picLocks noChangeAspect="1" noChangeArrowheads="1"/>
                     </pic:cNvPicPr>
@@ -2095,7 +2095,7 @@
                   <pic:spPr bwMode="auto">
                     <a:xfrm>
                       <a:off x="0" y="0"/>
-                      <a:ext cx="3304166" cy="4280035"/>
+                      <a:ext cx="4373692" cy="4541911"/>
                     </a:xfrm>
                     <a:prstGeom prst="rect">
                       <a:avLst/>
@@ -2117,7 +2117,6 @@
     <w:p/>
     <w:p>
       <w:r>
-        <w:lastRenderedPageBreak/>
         <w:t>View profile</w:t>
       </w:r>
     </w:p>
@@ -2402,6 +2401,7 @@
         <w:ind w:left="720"/>
       </w:pPr>
       <w:r>
+        <w:lastRenderedPageBreak/>
         <w:t xml:space="preserve">o Actor: Admin </w:t>
       </w:r>
     </w:p>
@@ -2410,7 +2410,6 @@
         <w:ind w:left="720"/>
       </w:pPr>
       <w:r>
-        <w:lastRenderedPageBreak/>
         <w:t xml:space="preserve">o Admin can update profile need to </w:t>
       </w:r>
     </w:p>

</xml_diff>